<commit_message>
New Tests for Student 1
</commit_message>
<xml_diff>
--- a/reports/Student #1/Testing Report.docx
+++ b/reports/Student #1/Testing Report.docx
@@ -1830,15 +1830,30 @@
         </w:numPr>
       </w:pPr>
       <w:r>
-        <w:t>Create-</w:t>
+        <w:t>Update-</w:t>
       </w:r>
       <w:proofErr w:type="gramStart"/>
       <w:r>
-        <w:t>update.hack</w:t>
+        <w:t>delete</w:t>
+      </w:r>
+      <w:r>
+        <w:t>.hack</w:t>
       </w:r>
       <w:proofErr w:type="gramEnd"/>
       <w:r>
-        <w:t>: POST hacking tests are conducted by modifying values (relationship Ids like Airline) with F12, and attempts are made to create and update a flight with these modified values, returning the expected error response.</w:t>
+        <w:t>: POST hacking tests are conducted by modifying values (</w:t>
+      </w:r>
+      <w:r>
+        <w:t>id of the entity</w:t>
+      </w:r>
+      <w:r>
+        <w:t xml:space="preserve">) with F12, and attempts are made to </w:t>
+      </w:r>
+      <w:r>
+        <w:t>update and delete</w:t>
+      </w:r>
+      <w:r>
+        <w:t xml:space="preserve"> a flight with these modified values, returning the expected error response.</w:t>
       </w:r>
     </w:p>
     <w:p>
@@ -1847,19 +1862,22 @@
         <w:t>The test coverage achieved for the entity Flight is</w:t>
       </w:r>
       <w:r>
-        <w:t xml:space="preserve"> 98%. </w:t>
+        <w:t xml:space="preserve"> 9</w:t>
+      </w:r>
+      <w:r>
+        <w:t>7.8</w:t>
+      </w:r>
+      <w:r>
+        <w:t xml:space="preserve">%. </w:t>
       </w:r>
     </w:p>
     <w:p>
       <w:r>
-        <w:rPr>
-          <w:noProof/>
-        </w:rPr>
         <w:drawing>
-          <wp:inline distT="0" distB="0" distL="0" distR="0" wp14:anchorId="74E04330" wp14:editId="27BA1936">
-            <wp:extent cx="5731510" cy="890905"/>
-            <wp:effectExtent l="0" t="0" r="2540" b="4445"/>
-            <wp:docPr id="707899886" name="Imagen 1" descr="Texto&#10;&#10;El contenido generado por IA puede ser incorrecto."/>
+          <wp:inline distT="0" distB="0" distL="0" distR="0" wp14:anchorId="08872053" wp14:editId="4A871145">
+            <wp:extent cx="5731510" cy="901700"/>
+            <wp:effectExtent l="0" t="0" r="2540" b="0"/>
+            <wp:docPr id="1375602656" name="Imagen 1" descr="Texto&#10;&#10;El contenido generado por IA puede ser incorrecto."/>
             <wp:cNvGraphicFramePr>
               <a:graphicFrameLocks xmlns:a="http://schemas.openxmlformats.org/drawingml/2006/main" noChangeAspect="1"/>
             </wp:cNvGraphicFramePr>
@@ -1867,7 +1885,7 @@
               <a:graphicData uri="http://schemas.openxmlformats.org/drawingml/2006/picture">
                 <pic:pic xmlns:pic="http://schemas.openxmlformats.org/drawingml/2006/picture">
                   <pic:nvPicPr>
-                    <pic:cNvPr id="707899886" name="Imagen 1" descr="Texto&#10;&#10;El contenido generado por IA puede ser incorrecto."/>
+                    <pic:cNvPr id="1375602656" name="Imagen 1" descr="Texto&#10;&#10;El contenido generado por IA puede ser incorrecto."/>
                     <pic:cNvPicPr/>
                   </pic:nvPicPr>
                   <pic:blipFill>
@@ -1879,7 +1897,7 @@
                   <pic:spPr>
                     <a:xfrm>
                       <a:off x="0" y="0"/>
-                      <a:ext cx="5731510" cy="890905"/>
+                      <a:ext cx="5731510" cy="901700"/>
                     </a:xfrm>
                     <a:prstGeom prst="rect">
                       <a:avLst/>
@@ -1899,14 +1917,11 @@
     </w:p>
     <w:p>
       <w:r>
-        <w:rPr>
-          <w:noProof/>
-        </w:rPr>
         <w:drawing>
-          <wp:inline distT="0" distB="0" distL="0" distR="0" wp14:anchorId="11A803A6" wp14:editId="3E160FC0">
-            <wp:extent cx="5731510" cy="2148205"/>
-            <wp:effectExtent l="0" t="0" r="2540" b="4445"/>
-            <wp:docPr id="1779758216" name="Imagen 1" descr="Texto&#10;&#10;El contenido generado por IA puede ser incorrecto."/>
+          <wp:inline distT="0" distB="0" distL="0" distR="0" wp14:anchorId="4E4D663F" wp14:editId="5D15E746">
+            <wp:extent cx="5731510" cy="2139950"/>
+            <wp:effectExtent l="0" t="0" r="2540" b="0"/>
+            <wp:docPr id="160062211" name="Imagen 1" descr="Texto&#10;&#10;El contenido generado por IA puede ser incorrecto."/>
             <wp:cNvGraphicFramePr>
               <a:graphicFrameLocks xmlns:a="http://schemas.openxmlformats.org/drawingml/2006/main" noChangeAspect="1"/>
             </wp:cNvGraphicFramePr>
@@ -1914,7 +1929,7 @@
               <a:graphicData uri="http://schemas.openxmlformats.org/drawingml/2006/picture">
                 <pic:pic xmlns:pic="http://schemas.openxmlformats.org/drawingml/2006/picture">
                   <pic:nvPicPr>
-                    <pic:cNvPr id="1779758216" name="Imagen 1" descr="Texto&#10;&#10;El contenido generado por IA puede ser incorrecto."/>
+                    <pic:cNvPr id="160062211" name="Imagen 1" descr="Texto&#10;&#10;El contenido generado por IA puede ser incorrecto."/>
                     <pic:cNvPicPr/>
                   </pic:nvPicPr>
                   <pic:blipFill>
@@ -1926,7 +1941,7 @@
                   <pic:spPr>
                     <a:xfrm>
                       <a:off x="0" y="0"/>
-                      <a:ext cx="5731510" cy="2148205"/>
+                      <a:ext cx="5731510" cy="2139950"/>
                     </a:xfrm>
                     <a:prstGeom prst="rect">
                       <a:avLst/>
@@ -1979,7 +1994,7 @@
         <w:t xml:space="preserve">Create.safe: </w:t>
       </w:r>
       <w:r>
-        <w:t>Several legs are created using valid test data accepted by the system. An attempt is made to create a leg without providing any information (returning the corresponding error messages), and finally, some valid data is added along with various invalid values to test fields of type Double (negative values of duration) and triying to add a duplicate flight number (returning the corresponding error message).</w:t>
+        <w:t>Several legs are created using valid test data accepted by the system. An attempt is made to create a leg without providing any information (returning the corresponding error messages), and finally, some valid data is added along with various invalid values to test fields and triying to add a duplicate flight number (returning the corresponding error message).</w:t>
       </w:r>
     </w:p>
     <w:p>
@@ -8329,8 +8344,10 @@
     <w:rsid w:val="002C4CDC"/>
     <w:rsid w:val="00331082"/>
     <w:rsid w:val="003A6C78"/>
+    <w:rsid w:val="003D12E5"/>
     <w:rsid w:val="006059CC"/>
     <w:rsid w:val="0062745A"/>
+    <w:rsid w:val="00666F32"/>
     <w:rsid w:val="008275DB"/>
     <w:rsid w:val="00872B12"/>
     <w:rsid w:val="00A92202"/>

</xml_diff>

<commit_message>
Finished Tests Student 1
</commit_message>
<xml_diff>
--- a/reports/Student #1/Testing Report.docx
+++ b/reports/Student #1/Testing Report.docx
@@ -1708,15 +1708,13 @@
         </w:numPr>
       </w:pPr>
       <w:r>
-        <w:t>List-</w:t>
-      </w:r>
-      <w:proofErr w:type="gramStart"/>
-      <w:r>
-        <w:t>show.safe</w:t>
-      </w:r>
-      <w:proofErr w:type="gramEnd"/>
-      <w:r>
-        <w:t>: This test checks the functionality of listing the flights of a manager and displays the specific content of all these entities belonging to manager1, testing the show functionality of the entity.</w:t>
+        <w:t>List-show</w:t>
+      </w:r>
+      <w:r>
+        <w:t>-f</w:t>
+      </w:r>
+      <w:r>
+        <w:t>.safe: This test checks the functionality of listing the flights of a manager and displays the specific content of all these entities belonging to manager1, testing the show functionality of the entity.</w:t>
       </w:r>
     </w:p>
     <w:p>
@@ -1728,7 +1726,13 @@
         </w:numPr>
       </w:pPr>
       <w:r>
-        <w:t>Create.safe: Several flights are created using valid test data accepted by the system. An attempt is made to create a flight without providing any information (returning the corresponding error messages), and finally, some valid data is added along with various invalid values to test fields of type Money (negative values) and String (overly long messages).</w:t>
+        <w:t>Create</w:t>
+      </w:r>
+      <w:r>
+        <w:t>-f</w:t>
+      </w:r>
+      <w:r>
+        <w:t>.safe: Several flights are created using valid test data accepted by the system. An attempt is made to create a flight without providing any information (returning the corresponding error messages), and finally, some valid data is added along with various invalid values to test fields of type Money (negative values) and String (overly long messages).</w:t>
       </w:r>
     </w:p>
     <w:p>
@@ -1740,23 +1744,19 @@
         </w:numPr>
       </w:pPr>
       <w:r>
-        <w:t xml:space="preserve">Update.safe: Data from several flights belonging to manager1 </w:t>
-      </w:r>
-      <w:proofErr w:type="gramStart"/>
+        <w:t>Update</w:t>
+      </w:r>
+      <w:r>
+        <w:t>-f</w:t>
+      </w:r>
+      <w:r>
+        <w:t xml:space="preserve">.safe: Data from several flights belonging to manager1 </w:t>
+      </w:r>
       <w:r>
         <w:t>are</w:t>
       </w:r>
-      <w:proofErr w:type="gramEnd"/>
-      <w:r>
-        <w:t xml:space="preserve"> updated using both valid inputs accepted by the system and invalid inputs, similarly to the tests in </w:t>
-      </w:r>
-      <w:proofErr w:type="gramStart"/>
-      <w:r>
-        <w:t>create.safe</w:t>
-      </w:r>
-      <w:proofErr w:type="gramEnd"/>
-      <w:r>
-        <w:t>.</w:t>
+      <w:r>
+        <w:t xml:space="preserve"> updated using both valid inputs accepted by the system and invalid inputs, similarly to the tests in create.safe.</w:t>
       </w:r>
     </w:p>
     <w:p>
@@ -1768,7 +1768,13 @@
         </w:numPr>
       </w:pPr>
       <w:r>
-        <w:t>Delete.safe: All flights of manager2 are removed, and it is verified that the entities related to those flights are also deleted.</w:t>
+        <w:t>Delete</w:t>
+      </w:r>
+      <w:r>
+        <w:t>-f</w:t>
+      </w:r>
+      <w:r>
+        <w:t>.safe: All flights of manager2 are removed, and it is verified that the entities related to those flights are also deleted.</w:t>
       </w:r>
     </w:p>
     <w:p>
@@ -1780,7 +1786,13 @@
         </w:numPr>
       </w:pPr>
       <w:r>
-        <w:t>Publish.safe: Attempts are made</w:t>
+        <w:t>Publish</w:t>
+      </w:r>
+      <w:r>
+        <w:t>-f</w:t>
+      </w:r>
+      <w:r>
+        <w:t>.safe: Attempts are made</w:t>
       </w:r>
       <w:r>
         <w:t xml:space="preserve"> </w:t>
@@ -1798,7 +1810,13 @@
         </w:numPr>
       </w:pPr>
       <w:r>
-        <w:t>Ids.hack: Tests are conducted using invalid IDs in the URL, such as 9999999, 0000000, or an empty character, expecting the corresponding error. This is tested across multiple operations, including show, update, delete, and publish.</w:t>
+        <w:t>Ids</w:t>
+      </w:r>
+      <w:r>
+        <w:t>-f</w:t>
+      </w:r>
+      <w:r>
+        <w:t>.hack: Tests are conducted using invalid IDs in the URL, such as 9999999, 0000000, or an empty character, expecting the corresponding error. This is tested across multiple operations, including show, update, delete, and publish.</w:t>
       </w:r>
     </w:p>
     <w:p>
@@ -1810,15 +1828,13 @@
         </w:numPr>
       </w:pPr>
       <w:r>
-        <w:t>List-</w:t>
-      </w:r>
-      <w:proofErr w:type="gramStart"/>
-      <w:r>
-        <w:t>show.hack</w:t>
-      </w:r>
-      <w:proofErr w:type="gramEnd"/>
-      <w:r>
-        <w:t>: GET hacking tests are performed by accessing URLs associated with managers from other users and from a non logged in user. Attempts are also made to access both unpublished and published flights of other managers while logged in as one of them.</w:t>
+        <w:t>List-show</w:t>
+      </w:r>
+      <w:r>
+        <w:t>-f</w:t>
+      </w:r>
+      <w:r>
+        <w:t>.hack: GET hacking tests are performed by accessing URLs associated with managers from other users and from a non logged in user. Attempts are also made to access both unpublished and published flights of other managers while logged in as one of them.</w:t>
       </w:r>
     </w:p>
     <w:p>
@@ -1830,18 +1846,13 @@
         </w:numPr>
       </w:pPr>
       <w:r>
-        <w:t>Update-</w:t>
-      </w:r>
-      <w:proofErr w:type="gramStart"/>
-      <w:r>
-        <w:t>delete</w:t>
-      </w:r>
-      <w:r>
-        <w:t>.hack</w:t>
-      </w:r>
-      <w:proofErr w:type="gramEnd"/>
-      <w:r>
-        <w:t>: POST hacking tests are conducted by modifying values (</w:t>
+        <w:t>Update-delete</w:t>
+      </w:r>
+      <w:r>
+        <w:t>-f</w:t>
+      </w:r>
+      <w:r>
+        <w:t>.hack: POST hacking tests are conducted by modifying values (</w:t>
       </w:r>
       <w:r>
         <w:t>id of the entity</w:t>
@@ -1968,15 +1979,7 @@
         </w:numPr>
       </w:pPr>
       <w:r>
-        <w:t>List-</w:t>
-      </w:r>
-      <w:proofErr w:type="gramStart"/>
-      <w:r>
-        <w:t>show.safe</w:t>
-      </w:r>
-      <w:proofErr w:type="gramEnd"/>
-      <w:r>
-        <w:t xml:space="preserve">: </w:t>
+        <w:t xml:space="preserve">List-show.safe: </w:t>
       </w:r>
       <w:r>
         <w:t>This test checks the functionality of listing the legs of a manager and displays the specific content of all these entities belonging to manager1, testing the show functionality of the entity.</w:t>
@@ -2009,23 +2012,7 @@
         <w:t xml:space="preserve">Update.safe: </w:t>
       </w:r>
       <w:r>
-        <w:t xml:space="preserve">Data from several legs belonging to manager1 </w:t>
-      </w:r>
-      <w:proofErr w:type="gramStart"/>
-      <w:r>
-        <w:t>are</w:t>
-      </w:r>
-      <w:proofErr w:type="gramEnd"/>
-      <w:r>
-        <w:t xml:space="preserve"> updated using both valid inputs accepted by the system and invalid inputs, similarly to the tests in </w:t>
-      </w:r>
-      <w:proofErr w:type="gramStart"/>
-      <w:r>
-        <w:t>create.safe</w:t>
-      </w:r>
-      <w:proofErr w:type="gramEnd"/>
-      <w:r>
-        <w:t>.</w:t>
+        <w:t>Data from several legs belonging to manager1 are updated using both valid inputs accepted by the system and invalid inputs, similarly to the tests in create.safe.</w:t>
       </w:r>
     </w:p>
     <w:p>
@@ -2083,15 +2070,7 @@
       </w:pPr>
       <w:r>
         <w:lastRenderedPageBreak/>
-        <w:t>List-</w:t>
-      </w:r>
-      <w:proofErr w:type="gramStart"/>
-      <w:r>
-        <w:t>show.hack</w:t>
-      </w:r>
-      <w:proofErr w:type="gramEnd"/>
-      <w:r>
-        <w:t xml:space="preserve">: </w:t>
+        <w:t xml:space="preserve">List-show.hack: </w:t>
       </w:r>
       <w:r>
         <w:t>GET hacking tests are performed by accessing URLs associated with managers from other users and from a non logged in user. Attempts are also made to access both unpublished and published legs of other managers while logged in as one of them.</w:t>
@@ -2106,15 +2085,7 @@
         </w:numPr>
       </w:pPr>
       <w:r>
-        <w:t>Create-</w:t>
-      </w:r>
-      <w:proofErr w:type="gramStart"/>
-      <w:r>
-        <w:t>update.hack</w:t>
-      </w:r>
-      <w:proofErr w:type="gramEnd"/>
-      <w:r>
-        <w:t xml:space="preserve">: </w:t>
+        <w:t xml:space="preserve">Create-update.hack: </w:t>
       </w:r>
       <w:r>
         <w:t>POST hacking tests are conducted by modifying values (relationship Ids like Aircraft and Flight) with F12, and attempts are made to create and update a leg with these modified values, returning the expected error response.</w:t>
@@ -2125,7 +2096,10 @@
         <w:t>The test coverage achieved for the entity Leg is 9</w:t>
       </w:r>
       <w:r>
-        <w:t>9.2</w:t>
+        <w:t>9.</w:t>
+      </w:r>
+      <w:r>
+        <w:t>1</w:t>
       </w:r>
       <w:r>
         <w:t xml:space="preserve">%. </w:t>
@@ -2133,14 +2107,11 @@
     </w:p>
     <w:p>
       <w:r>
-        <w:rPr>
-          <w:noProof/>
-        </w:rPr>
         <w:drawing>
-          <wp:inline distT="0" distB="0" distL="0" distR="0" wp14:anchorId="7DF6D40E" wp14:editId="3F438141">
-            <wp:extent cx="5731510" cy="903605"/>
-            <wp:effectExtent l="0" t="0" r="2540" b="0"/>
-            <wp:docPr id="1902695074" name="Imagen 1" descr="Interfaz de usuario gráfica, Texto&#10;&#10;El contenido generado por IA puede ser incorrecto."/>
+          <wp:inline distT="0" distB="0" distL="0" distR="0" wp14:anchorId="1D745944" wp14:editId="5454A90B">
+            <wp:extent cx="5731510" cy="925195"/>
+            <wp:effectExtent l="0" t="0" r="2540" b="8255"/>
+            <wp:docPr id="54175238" name="Imagen 1" descr="Pantalla de computadora con letras&#10;&#10;El contenido generado por IA puede ser incorrecto."/>
             <wp:cNvGraphicFramePr>
               <a:graphicFrameLocks xmlns:a="http://schemas.openxmlformats.org/drawingml/2006/main" noChangeAspect="1"/>
             </wp:cNvGraphicFramePr>
@@ -2148,7 +2119,7 @@
               <a:graphicData uri="http://schemas.openxmlformats.org/drawingml/2006/picture">
                 <pic:pic xmlns:pic="http://schemas.openxmlformats.org/drawingml/2006/picture">
                   <pic:nvPicPr>
-                    <pic:cNvPr id="1902695074" name="Imagen 1" descr="Interfaz de usuario gráfica, Texto&#10;&#10;El contenido generado por IA puede ser incorrecto."/>
+                    <pic:cNvPr id="54175238" name="Imagen 1" descr="Pantalla de computadora con letras&#10;&#10;El contenido generado por IA puede ser incorrecto."/>
                     <pic:cNvPicPr/>
                   </pic:nvPicPr>
                   <pic:blipFill>
@@ -2160,7 +2131,7 @@
                   <pic:spPr>
                     <a:xfrm>
                       <a:off x="0" y="0"/>
-                      <a:ext cx="5731510" cy="903605"/>
+                      <a:ext cx="5731510" cy="925195"/>
                     </a:xfrm>
                     <a:prstGeom prst="rect">
                       <a:avLst/>
@@ -2440,15 +2411,7 @@
         <w:pStyle w:val="Prrafodelista"/>
       </w:pPr>
       <w:r>
-        <w:t xml:space="preserve">As we can see, the most </w:t>
-      </w:r>
-      <w:proofErr w:type="gramStart"/>
-      <w:r>
-        <w:t>time consuming</w:t>
-      </w:r>
-      <w:proofErr w:type="gramEnd"/>
-      <w:r>
-        <w:t xml:space="preserve"> operation on average is </w:t>
+        <w:t xml:space="preserve">As we can see, the most time consuming operation on average is </w:t>
       </w:r>
       <w:r>
         <w:t xml:space="preserve">still </w:t>
@@ -8344,10 +8307,10 @@
     <w:rsid w:val="002C4CDC"/>
     <w:rsid w:val="00331082"/>
     <w:rsid w:val="003A6C78"/>
-    <w:rsid w:val="003D12E5"/>
     <w:rsid w:val="006059CC"/>
     <w:rsid w:val="0062745A"/>
     <w:rsid w:val="00666F32"/>
+    <w:rsid w:val="007F15FE"/>
     <w:rsid w:val="008275DB"/>
     <w:rsid w:val="00872B12"/>
     <w:rsid w:val="00A92202"/>

</xml_diff>

<commit_message>
Almost Updated Testing Report
</commit_message>
<xml_diff>
--- a/reports/Student #1/Testing Report.docx
+++ b/reports/Student #1/Testing Report.docx
@@ -2116,6 +2116,9 @@
     </w:p>
     <w:p>
       <w:r>
+        <w:rPr>
+          <w:noProof/>
+        </w:rPr>
         <w:drawing>
           <wp:inline distT="0" distB="0" distL="0" distR="0" wp14:anchorId="171B1BA2" wp14:editId="74C6F898">
             <wp:extent cx="5731510" cy="942340"/>
@@ -2175,6 +2178,9 @@
     </w:p>
     <w:p>
       <w:r>
+        <w:rPr>
+          <w:noProof/>
+        </w:rPr>
         <w:drawing>
           <wp:inline distT="0" distB="0" distL="0" distR="0" wp14:anchorId="5D7FED7C" wp14:editId="47409EF7">
             <wp:extent cx="5731510" cy="3197860"/>
@@ -2261,13 +2267,13 @@
         </w:rPr>
         <w:lastRenderedPageBreak/>
         <w:drawing>
-          <wp:inline distT="0" distB="0" distL="0" distR="0" wp14:anchorId="6F6FA4DA" wp14:editId="01CCCA79">
-            <wp:extent cx="5731510" cy="3688080"/>
-            <wp:effectExtent l="0" t="0" r="2540" b="7620"/>
-            <wp:docPr id="63691644" name="Gráfico 1">
+          <wp:inline distT="0" distB="0" distL="0" distR="0" wp14:anchorId="568CDB21" wp14:editId="6706CE2C">
+            <wp:extent cx="5487670" cy="3680460"/>
+            <wp:effectExtent l="0" t="0" r="17780" b="15240"/>
+            <wp:docPr id="1067765507" name="Gráfico 1">
               <a:extLst xmlns:a="http://schemas.openxmlformats.org/drawingml/2006/main">
                 <a:ext uri="{FF2B5EF4-FFF2-40B4-BE49-F238E27FC236}">
-                  <a16:creationId xmlns:a16="http://schemas.microsoft.com/office/drawing/2014/main" id="{A4F3FBCF-0D64-FA39-AB34-D3D3589DF76C}"/>
+                  <a16:creationId xmlns:a16="http://schemas.microsoft.com/office/drawing/2014/main" id="{590AB3A2-4136-6423-D66B-7AB79507FE7B}"/>
                 </a:ext>
               </a:extLst>
             </wp:docPr>
@@ -2289,19 +2295,25 @@
         <w:t xml:space="preserve">As observed, the most time-consuming operation on average is the </w:t>
       </w:r>
       <w:r>
-        <w:t>list</w:t>
-      </w:r>
-      <w:r>
-        <w:t xml:space="preserve"> of flight</w:t>
-      </w:r>
-      <w:r>
-        <w:t>s</w:t>
+        <w:t>publish</w:t>
+      </w:r>
+      <w:r>
+        <w:t xml:space="preserve"> of</w:t>
+      </w:r>
+      <w:r>
+        <w:t xml:space="preserve"> legs</w:t>
       </w:r>
       <w:r>
         <w:t xml:space="preserve">, which takes </w:t>
       </w:r>
       <w:r>
-        <w:t xml:space="preserve">100 </w:t>
+        <w:t>1</w:t>
+      </w:r>
+      <w:r>
+        <w:t>4</w:t>
+      </w:r>
+      <w:r>
+        <w:t xml:space="preserve">0 </w:t>
       </w:r>
       <w:r>
         <w:t>milliseconds</w:t>
@@ -2327,14 +2339,11 @@
         <w:jc w:val="center"/>
       </w:pPr>
       <w:r>
-        <w:rPr>
-          <w:noProof/>
-        </w:rPr>
         <w:drawing>
-          <wp:inline distT="0" distB="0" distL="0" distR="0" wp14:anchorId="180023A9" wp14:editId="1D828949">
-            <wp:extent cx="3878580" cy="1779007"/>
-            <wp:effectExtent l="0" t="0" r="7620" b="0"/>
-            <wp:docPr id="1251126561" name="Imagen 1" descr="Interfaz de usuario gráfica, Aplicación, Tabla, Excel&#10;&#10;El contenido generado por IA puede ser incorrecto."/>
+          <wp:inline distT="0" distB="0" distL="0" distR="0" wp14:anchorId="08D136DD" wp14:editId="0D878841">
+            <wp:extent cx="5731510" cy="2710180"/>
+            <wp:effectExtent l="0" t="0" r="2540" b="0"/>
+            <wp:docPr id="805732743" name="Imagen 1" descr="Interfaz de usuario gráfica, Aplicación, Tabla, Excel&#10;&#10;El contenido generado por IA puede ser incorrecto."/>
             <wp:cNvGraphicFramePr>
               <a:graphicFrameLocks xmlns:a="http://schemas.openxmlformats.org/drawingml/2006/main" noChangeAspect="1"/>
             </wp:cNvGraphicFramePr>
@@ -2342,7 +2351,7 @@
               <a:graphicData uri="http://schemas.openxmlformats.org/drawingml/2006/picture">
                 <pic:pic xmlns:pic="http://schemas.openxmlformats.org/drawingml/2006/picture">
                   <pic:nvPicPr>
-                    <pic:cNvPr id="1251126561" name="Imagen 1" descr="Interfaz de usuario gráfica, Aplicación, Tabla, Excel&#10;&#10;El contenido generado por IA puede ser incorrecto."/>
+                    <pic:cNvPr id="805732743" name="Imagen 1" descr="Interfaz de usuario gráfica, Aplicación, Tabla, Excel&#10;&#10;El contenido generado por IA puede ser incorrecto."/>
                     <pic:cNvPicPr/>
                   </pic:nvPicPr>
                   <pic:blipFill>
@@ -2354,7 +2363,7 @@
                   <pic:spPr>
                     <a:xfrm>
                       <a:off x="0" y="0"/>
-                      <a:ext cx="3896049" cy="1787020"/>
+                      <a:ext cx="5731510" cy="2710180"/>
                     </a:xfrm>
                     <a:prstGeom prst="rect">
                       <a:avLst/>
@@ -2378,7 +2387,19 @@
         <w:t>gives</w:t>
       </w:r>
       <w:r>
-        <w:t xml:space="preserve"> a confidence interval ranging from 24 milliseconds to 31.5 milliseconds.</w:t>
+        <w:t xml:space="preserve"> a confidence interval ranging from </w:t>
+      </w:r>
+      <w:r>
+        <w:t xml:space="preserve">33 </w:t>
+      </w:r>
+      <w:r>
+        <w:t xml:space="preserve">milliseconds to </w:t>
+      </w:r>
+      <w:r>
+        <w:t>43</w:t>
+      </w:r>
+      <w:r>
+        <w:t xml:space="preserve"> milliseconds.</w:t>
       </w:r>
     </w:p>
     <w:p>
@@ -2404,13 +2425,13 @@
         </w:rPr>
         <w:lastRenderedPageBreak/>
         <w:drawing>
-          <wp:inline distT="0" distB="0" distL="0" distR="0" wp14:anchorId="58C16F6A" wp14:editId="05FF8FD9">
-            <wp:extent cx="5731510" cy="3688080"/>
-            <wp:effectExtent l="0" t="0" r="2540" b="7620"/>
-            <wp:docPr id="68619994" name="Gráfico 1">
+          <wp:inline distT="0" distB="0" distL="0" distR="0" wp14:anchorId="3EA679E0" wp14:editId="5D964C63">
+            <wp:extent cx="5731510" cy="3771900"/>
+            <wp:effectExtent l="0" t="0" r="2540" b="0"/>
+            <wp:docPr id="221816845" name="Gráfico 1">
               <a:extLst xmlns:a="http://schemas.openxmlformats.org/drawingml/2006/main">
                 <a:ext uri="{FF2B5EF4-FFF2-40B4-BE49-F238E27FC236}">
-                  <a16:creationId xmlns:a16="http://schemas.microsoft.com/office/drawing/2014/main" id="{F91A6D32-84A8-7801-15CB-6EBEE9172119}"/>
+                  <a16:creationId xmlns:a16="http://schemas.microsoft.com/office/drawing/2014/main" id="{2E280668-7196-70A0-4D24-CD8DF64C5BDA}"/>
                 </a:ext>
               </a:extLst>
             </wp:docPr>
@@ -2435,10 +2456,16 @@
         <w:t xml:space="preserve">still </w:t>
       </w:r>
       <w:r>
-        <w:t xml:space="preserve">the flight listing, which takes less than </w:t>
-      </w:r>
-      <w:r>
-        <w:t>95</w:t>
+        <w:t xml:space="preserve">the </w:t>
+      </w:r>
+      <w:r>
+        <w:t>leg publishi</w:t>
+      </w:r>
+      <w:r>
+        <w:t xml:space="preserve">ng, which takes </w:t>
+      </w:r>
+      <w:r>
+        <w:t>140</w:t>
       </w:r>
       <w:r>
         <w:t xml:space="preserve"> milliseconds</w:t>
@@ -2453,10 +2480,13 @@
         <w:t xml:space="preserve"> </w:t>
       </w:r>
       <w:r>
-        <w:t>All operations have decreased their response time compared to the previous analysis</w:t>
-      </w:r>
-      <w:r>
-        <w:t xml:space="preserve"> except of the update of a leg</w:t>
+        <w:t>Some</w:t>
+      </w:r>
+      <w:r>
+        <w:t xml:space="preserve"> operations have decreased their response time compared to the previous analysis</w:t>
+      </w:r>
+      <w:r>
+        <w:t>, like creating and listing flights</w:t>
       </w:r>
       <w:r>
         <w:t>. However, there doesn't appear to be a significant change in their performance.</w:t>
@@ -2476,14 +2506,11 @@
         <w:jc w:val="center"/>
       </w:pPr>
       <w:r>
-        <w:rPr>
-          <w:noProof/>
-        </w:rPr>
         <w:drawing>
-          <wp:inline distT="0" distB="0" distL="0" distR="0" wp14:anchorId="3C6D716E" wp14:editId="33B144C0">
-            <wp:extent cx="4602480" cy="2179371"/>
-            <wp:effectExtent l="0" t="0" r="7620" b="0"/>
-            <wp:docPr id="689844494" name="Imagen 1"/>
+          <wp:inline distT="0" distB="0" distL="0" distR="0" wp14:anchorId="3473A7BB" wp14:editId="603CC1AC">
+            <wp:extent cx="5731510" cy="2703830"/>
+            <wp:effectExtent l="0" t="0" r="2540" b="1270"/>
+            <wp:docPr id="2000975180" name="Imagen 1" descr="Interfaz de usuario gráfica, Aplicación, Tabla, Excel&#10;&#10;El contenido generado por IA puede ser incorrecto."/>
             <wp:cNvGraphicFramePr>
               <a:graphicFrameLocks xmlns:a="http://schemas.openxmlformats.org/drawingml/2006/main" noChangeAspect="1"/>
             </wp:cNvGraphicFramePr>
@@ -2491,7 +2518,7 @@
               <a:graphicData uri="http://schemas.openxmlformats.org/drawingml/2006/picture">
                 <pic:pic xmlns:pic="http://schemas.openxmlformats.org/drawingml/2006/picture">
                   <pic:nvPicPr>
-                    <pic:cNvPr id="689844494" name=""/>
+                    <pic:cNvPr id="2000975180" name="Imagen 1" descr="Interfaz de usuario gráfica, Aplicación, Tabla, Excel&#10;&#10;El contenido generado por IA puede ser incorrecto."/>
                     <pic:cNvPicPr/>
                   </pic:nvPicPr>
                   <pic:blipFill>
@@ -2503,7 +2530,7 @@
                   <pic:spPr>
                     <a:xfrm>
                       <a:off x="0" y="0"/>
-                      <a:ext cx="4613882" cy="2184770"/>
+                      <a:ext cx="5731510" cy="2703830"/>
                     </a:xfrm>
                     <a:prstGeom prst="rect">
                       <a:avLst/>
@@ -2527,7 +2554,19 @@
         <w:t>gives</w:t>
       </w:r>
       <w:r>
-        <w:t xml:space="preserve"> a confidence interval ranging from 23.9 milliseconds to 31.2 milliseconds.</w:t>
+        <w:t xml:space="preserve"> a confidence interval ranging from </w:t>
+      </w:r>
+      <w:r>
+        <w:t>31.4</w:t>
+      </w:r>
+      <w:r>
+        <w:t xml:space="preserve"> milliseconds to </w:t>
+      </w:r>
+      <w:r>
+        <w:t xml:space="preserve">40.3 </w:t>
+      </w:r>
+      <w:r>
+        <w:t>milliseconds.</w:t>
       </w:r>
     </w:p>
     <w:p>
@@ -2540,15 +2579,12 @@
         <w:jc w:val="center"/>
       </w:pPr>
       <w:r>
-        <w:rPr>
-          <w:noProof/>
-        </w:rPr>
         <w:lastRenderedPageBreak/>
         <w:drawing>
-          <wp:inline distT="0" distB="0" distL="0" distR="0" wp14:anchorId="32B275EC" wp14:editId="47689A43">
-            <wp:extent cx="5798820" cy="2425276"/>
-            <wp:effectExtent l="0" t="0" r="0" b="0"/>
-            <wp:docPr id="76056325" name="Imagen 1" descr="Interfaz de usuario gráfica, Aplicación, Tabla&#10;&#10;El contenido generado por IA puede ser incorrecto."/>
+          <wp:inline distT="0" distB="0" distL="0" distR="0" wp14:anchorId="01942314" wp14:editId="6C596AD5">
+            <wp:extent cx="5731510" cy="2391410"/>
+            <wp:effectExtent l="0" t="0" r="2540" b="8890"/>
+            <wp:docPr id="1671301393" name="Imagen 1" descr="Interfaz de usuario gráfica, Aplicación, Excel&#10;&#10;El contenido generado por IA puede ser incorrecto."/>
             <wp:cNvGraphicFramePr>
               <a:graphicFrameLocks xmlns:a="http://schemas.openxmlformats.org/drawingml/2006/main" noChangeAspect="1"/>
             </wp:cNvGraphicFramePr>
@@ -2556,7 +2592,7 @@
               <a:graphicData uri="http://schemas.openxmlformats.org/drawingml/2006/picture">
                 <pic:pic xmlns:pic="http://schemas.openxmlformats.org/drawingml/2006/picture">
                   <pic:nvPicPr>
-                    <pic:cNvPr id="76056325" name="Imagen 1" descr="Interfaz de usuario gráfica, Aplicación, Tabla&#10;&#10;El contenido generado por IA puede ser incorrecto."/>
+                    <pic:cNvPr id="1671301393" name="Imagen 1" descr="Interfaz de usuario gráfica, Aplicación, Excel&#10;&#10;El contenido generado por IA puede ser incorrecto."/>
                     <pic:cNvPicPr/>
                   </pic:nvPicPr>
                   <pic:blipFill>
@@ -2568,7 +2604,7 @@
                   <pic:spPr>
                     <a:xfrm>
                       <a:off x="0" y="0"/>
-                      <a:ext cx="5835482" cy="2440609"/>
+                      <a:ext cx="5731510" cy="2391410"/>
                     </a:xfrm>
                     <a:prstGeom prst="rect">
                       <a:avLst/>
@@ -2586,14 +2622,11 @@
         <w:jc w:val="center"/>
       </w:pPr>
       <w:r>
-        <w:rPr>
-          <w:noProof/>
-        </w:rPr>
         <w:drawing>
-          <wp:inline distT="0" distB="0" distL="0" distR="0" wp14:anchorId="4ED4BC74" wp14:editId="35066E97">
-            <wp:extent cx="5486400" cy="2006493"/>
-            <wp:effectExtent l="0" t="0" r="0" b="0"/>
-            <wp:docPr id="1732694109" name="Imagen 1" descr="Interfaz de usuario gráfica, Tabla, Excel&#10;&#10;El contenido generado por IA puede ser incorrecto."/>
+          <wp:inline distT="0" distB="0" distL="0" distR="0" wp14:anchorId="3B4A32CE" wp14:editId="51938A04">
+            <wp:extent cx="5731510" cy="2544445"/>
+            <wp:effectExtent l="0" t="0" r="2540" b="8255"/>
+            <wp:docPr id="1564394783" name="Imagen 1" descr="Tabla&#10;&#10;El contenido generado por IA puede ser incorrecto."/>
             <wp:cNvGraphicFramePr>
               <a:graphicFrameLocks xmlns:a="http://schemas.openxmlformats.org/drawingml/2006/main" noChangeAspect="1"/>
             </wp:cNvGraphicFramePr>
@@ -2601,7 +2634,7 @@
               <a:graphicData uri="http://schemas.openxmlformats.org/drawingml/2006/picture">
                 <pic:pic xmlns:pic="http://schemas.openxmlformats.org/drawingml/2006/picture">
                   <pic:nvPicPr>
-                    <pic:cNvPr id="1732694109" name="Imagen 1" descr="Interfaz de usuario gráfica, Tabla, Excel&#10;&#10;El contenido generado por IA puede ser incorrecto."/>
+                    <pic:cNvPr id="1564394783" name="Imagen 1" descr="Tabla&#10;&#10;El contenido generado por IA puede ser incorrecto."/>
                     <pic:cNvPicPr/>
                   </pic:nvPicPr>
                   <pic:blipFill>
@@ -2613,7 +2646,7 @@
                   <pic:spPr>
                     <a:xfrm>
                       <a:off x="0" y="0"/>
-                      <a:ext cx="5505529" cy="2013489"/>
+                      <a:ext cx="5731510" cy="2544445"/>
                     </a:xfrm>
                     <a:prstGeom prst="rect">
                       <a:avLst/>
@@ -2628,7 +2661,13 @@
     </w:p>
     <w:p>
       <w:r>
-        <w:t>The pvalue obtained from the z-test is 0.934762193. This value is greater than alpha, which in this case is 0.05</w:t>
+        <w:t>The pvalue obtained from the z-test is 0.</w:t>
+      </w:r>
+      <w:r>
+        <w:t>531082845</w:t>
+      </w:r>
+      <w:r>
+        <w:t>. This value is greater than alpha, which in this case is 0.05</w:t>
       </w:r>
       <w:r>
         <w:t>.</w:t>
@@ -2722,7 +2761,6 @@
         </w:rPr>
       </w:pPr>
       <w:r>
-        <w:lastRenderedPageBreak/>
         <w:t>The results of executing these tests on another group member's computer will now be presented to compare them with the previously reported results</w:t>
       </w:r>
       <w:r>
@@ -5427,7 +5465,7 @@
           <c:invertIfNegative val="0"/>
           <c:cat>
             <c:strRef>
-              <c:f>'terter-performance-clean'!$B$55:$B$429</c:f>
+              <c:f>'tester-performance-clean'!$B$52:$B$438</c:f>
               <c:strCache>
                 <c:ptCount val="16"/>
                 <c:pt idx="0">
@@ -5483,64 +5521,64 @@
           </c:cat>
           <c:val>
             <c:numRef>
-              <c:f>'terter-performance-clean'!$D$55:$D$429</c:f>
+              <c:f>'tester-performance-clean'!$D$52:$D$438</c:f>
               <c:numCache>
                 <c:formatCode>General</c:formatCode>
                 <c:ptCount val="16"/>
                 <c:pt idx="0">
-                  <c:v>6.6862923773584901</c:v>
+                  <c:v>6.6815099999999985</c:v>
                 </c:pt>
                 <c:pt idx="1">
-                  <c:v>56.091579799999998</c:v>
+                  <c:v>93.411444444444442</c:v>
                 </c:pt>
                 <c:pt idx="2">
-                  <c:v>39.904212625</c:v>
+                  <c:v>54.048055555555557</c:v>
                 </c:pt>
                 <c:pt idx="3">
-                  <c:v>100.31046875</c:v>
+                  <c:v>93.003159259259249</c:v>
                 </c:pt>
                 <c:pt idx="4">
-                  <c:v>55.056757142857137</c:v>
+                  <c:v>52.669257142857141</c:v>
                 </c:pt>
                 <c:pt idx="5">
-                  <c:v>30.576799909090909</c:v>
+                  <c:v>30.917458333333329</c:v>
                 </c:pt>
                 <c:pt idx="6">
-                  <c:v>50.010130200000006</c:v>
+                  <c:v>57.911730000000013</c:v>
                 </c:pt>
                 <c:pt idx="7">
-                  <c:v>75.588409363636359</c:v>
+                  <c:v>99.941555555555553</c:v>
                 </c:pt>
                 <c:pt idx="8">
-                  <c:v>59.740450166666669</c:v>
+                  <c:v>84.719100000000012</c:v>
                 </c:pt>
                 <c:pt idx="9">
-                  <c:v>22.614624172413794</c:v>
+                  <c:v>30.076277499999996</c:v>
                 </c:pt>
                 <c:pt idx="10">
-                  <c:v>69.905114285714291</c:v>
+                  <c:v>142.72527647058826</c:v>
                 </c:pt>
                 <c:pt idx="11">
-                  <c:v>28.821803678571431</c:v>
+                  <c:v>39.363202702702701</c:v>
                 </c:pt>
                 <c:pt idx="12">
-                  <c:v>77.875588999999991</c:v>
+                  <c:v>119.02835</c:v>
                 </c:pt>
                 <c:pt idx="13">
-                  <c:v>8.2444243378378346</c:v>
+                  <c:v>8.199847058823531</c:v>
                 </c:pt>
                 <c:pt idx="14">
-                  <c:v>4.0091513378378361</c:v>
+                  <c:v>4.3851485294117643</c:v>
                 </c:pt>
                 <c:pt idx="15">
-                  <c:v>5.6447858095238104</c:v>
+                  <c:v>6.5828833333333332</c:v>
                 </c:pt>
               </c:numCache>
             </c:numRef>
           </c:val>
           <c:extLst>
             <c:ext xmlns:c16="http://schemas.microsoft.com/office/drawing/2014/chart" uri="{C3380CC4-5D6E-409C-BE32-E72D297353CC}">
-              <c16:uniqueId val="{00000000-E93F-4D5F-A343-8303EE4F85B1}"/>
+              <c16:uniqueId val="{00000000-9EAF-4785-8560-22CF61CEBE0D}"/>
             </c:ext>
           </c:extLst>
         </c:ser>
@@ -5554,11 +5592,11 @@
         </c:dLbls>
         <c:gapWidth val="219"/>
         <c:overlap val="-27"/>
-        <c:axId val="2073994144"/>
-        <c:axId val="2073996064"/>
+        <c:axId val="598728384"/>
+        <c:axId val="598728864"/>
       </c:barChart>
       <c:catAx>
-        <c:axId val="2073994144"/>
+        <c:axId val="598728384"/>
         <c:scaling>
           <c:orientation val="minMax"/>
         </c:scaling>
@@ -5601,7 +5639,7 @@
             <a:endParaRPr lang="es-ES"/>
           </a:p>
         </c:txPr>
-        <c:crossAx val="2073996064"/>
+        <c:crossAx val="598728864"/>
         <c:crosses val="autoZero"/>
         <c:auto val="1"/>
         <c:lblAlgn val="ctr"/>
@@ -5609,7 +5647,7 @@
         <c:noMultiLvlLbl val="0"/>
       </c:catAx>
       <c:valAx>
-        <c:axId val="2073996064"/>
+        <c:axId val="598728864"/>
         <c:scaling>
           <c:orientation val="minMax"/>
         </c:scaling>
@@ -5660,7 +5698,7 @@
             <a:endParaRPr lang="es-ES"/>
           </a:p>
         </c:txPr>
-        <c:crossAx val="2073994144"/>
+        <c:crossAx val="598728384"/>
         <c:crosses val="autoZero"/>
         <c:crossBetween val="between"/>
       </c:valAx>
@@ -5780,7 +5818,7 @@
           <c:invertIfNegative val="0"/>
           <c:cat>
             <c:strRef>
-              <c:f>'tester-performance-clean'!$B$55:$B$429</c:f>
+              <c:f>'tester-performance-clean'!$B$52:$B$438</c:f>
               <c:strCache>
                 <c:ptCount val="16"/>
                 <c:pt idx="0">
@@ -5836,64 +5874,64 @@
           </c:cat>
           <c:val>
             <c:numRef>
-              <c:f>'tester-performance-clean'!$D$55:$D$429</c:f>
+              <c:f>'tester-performance-clean'!$D$52:$D$438</c:f>
               <c:numCache>
                 <c:formatCode>General</c:formatCode>
                 <c:ptCount val="16"/>
                 <c:pt idx="0">
-                  <c:v>6.6604699433962287</c:v>
+                  <c:v>6.8871959999999994</c:v>
                 </c:pt>
                 <c:pt idx="1">
-                  <c:v>59.606159900000009</c:v>
+                  <c:v>62.293011111111127</c:v>
                 </c:pt>
                 <c:pt idx="2">
-                  <c:v>36.590049999999998</c:v>
+                  <c:v>57.708399999999997</c:v>
                 </c:pt>
                 <c:pt idx="3">
-                  <c:v>94.426506406250013</c:v>
+                  <c:v>76.034348148148155</c:v>
                 </c:pt>
                 <c:pt idx="4">
-                  <c:v>56.889171714285716</c:v>
+                  <c:v>61.943271428571428</c:v>
                 </c:pt>
                 <c:pt idx="5">
-                  <c:v>30.775945393939391</c:v>
+                  <c:v>37.188737500000002</c:v>
                 </c:pt>
                 <c:pt idx="6">
-                  <c:v>50.917030199999999</c:v>
+                  <c:v>52.84254</c:v>
                 </c:pt>
                 <c:pt idx="7">
-                  <c:v>69.273300181818172</c:v>
+                  <c:v>100.55643888888888</c:v>
                 </c:pt>
                 <c:pt idx="8">
-                  <c:v>65.608850333333336</c:v>
+                  <c:v>74.396814285714285</c:v>
                 </c:pt>
                 <c:pt idx="9">
-                  <c:v>22.685382724137931</c:v>
+                  <c:v>27.586899999999996</c:v>
                 </c:pt>
                 <c:pt idx="10">
-                  <c:v>62.00338528571428</c:v>
+                  <c:v>140.0042235294118</c:v>
                 </c:pt>
                 <c:pt idx="11">
-                  <c:v>30.235071642857147</c:v>
+                  <c:v>37.966235135135136</c:v>
                 </c:pt>
                 <c:pt idx="12">
-                  <c:v>91.924211111111106</c:v>
+                  <c:v>109.55347499999999</c:v>
                 </c:pt>
                 <c:pt idx="13">
-                  <c:v>8.0532851216216219</c:v>
+                  <c:v>8.3789470588235275</c:v>
                 </c:pt>
                 <c:pt idx="14">
-                  <c:v>3.7786553378378396</c:v>
+                  <c:v>4.0066294117647052</c:v>
                 </c:pt>
                 <c:pt idx="15">
-                  <c:v>6.0294668095238091</c:v>
+                  <c:v>6.502422222222223</c:v>
                 </c:pt>
               </c:numCache>
             </c:numRef>
           </c:val>
           <c:extLst>
             <c:ext xmlns:c16="http://schemas.microsoft.com/office/drawing/2014/chart" uri="{C3380CC4-5D6E-409C-BE32-E72D297353CC}">
-              <c16:uniqueId val="{00000000-7FF3-4B30-86B8-C738CF05077D}"/>
+              <c16:uniqueId val="{00000000-4C52-4F52-A0C4-C91C2164F472}"/>
             </c:ext>
           </c:extLst>
         </c:ser>
@@ -5907,11 +5945,11 @@
         </c:dLbls>
         <c:gapWidth val="219"/>
         <c:overlap val="-27"/>
-        <c:axId val="422195104"/>
-        <c:axId val="422192704"/>
+        <c:axId val="2088638015"/>
+        <c:axId val="2088642335"/>
       </c:barChart>
       <c:catAx>
-        <c:axId val="422195104"/>
+        <c:axId val="2088638015"/>
         <c:scaling>
           <c:orientation val="minMax"/>
         </c:scaling>
@@ -5954,7 +5992,7 @@
             <a:endParaRPr lang="es-ES"/>
           </a:p>
         </c:txPr>
-        <c:crossAx val="422192704"/>
+        <c:crossAx val="2088642335"/>
         <c:crosses val="autoZero"/>
         <c:auto val="1"/>
         <c:lblAlgn val="ctr"/>
@@ -5962,7 +6000,7 @@
         <c:noMultiLvlLbl val="0"/>
       </c:catAx>
       <c:valAx>
-        <c:axId val="422192704"/>
+        <c:axId val="2088642335"/>
         <c:scaling>
           <c:orientation val="minMax"/>
         </c:scaling>
@@ -6013,7 +6051,7 @@
             <a:endParaRPr lang="es-ES"/>
           </a:p>
         </c:txPr>
-        <c:crossAx val="422195104"/>
+        <c:crossAx val="2088638015"/>
         <c:crosses val="autoZero"/>
         <c:crossBetween val="between"/>
       </c:valAx>
@@ -8329,9 +8367,11 @@
     <w:rsid w:val="0062745A"/>
     <w:rsid w:val="00642841"/>
     <w:rsid w:val="00666F32"/>
+    <w:rsid w:val="007236AA"/>
     <w:rsid w:val="007F15FE"/>
     <w:rsid w:val="008275DB"/>
     <w:rsid w:val="00872B12"/>
+    <w:rsid w:val="00874E57"/>
     <w:rsid w:val="00A92202"/>
     <w:rsid w:val="00B6685F"/>
     <w:rsid w:val="00C2583F"/>

</xml_diff>